<commit_message>
went through old resumes including most recent WITHFORMATTING one and added to the new master resume, YifatAmir_Resume
</commit_message>
<xml_diff>
--- a/JuniorYear_Resumes/YifatAmir_Resume.docx
+++ b/JuniorYear_Resumes/YifatAmir_Resume.docx
@@ -303,25 +303,39 @@
           <w:sz w:val="20"/>
           <w:szCs w:val="20"/>
         </w:rPr>
-        <w:t>Current</w:t>
-      </w:r>
-      <w:r>
-        <w:rPr>
-          <w:rFonts w:eastAsia="Times New Roman"/>
-          <w:color w:val="000000"/>
-          <w:sz w:val="20"/>
-          <w:szCs w:val="20"/>
-        </w:rPr>
-        <w:t xml:space="preserve"> </w:t>
-      </w:r>
-      <w:r>
-        <w:rPr>
-          <w:rFonts w:eastAsia="Times New Roman"/>
-          <w:color w:val="000000"/>
-          <w:sz w:val="20"/>
-          <w:szCs w:val="20"/>
-        </w:rPr>
-        <w:t xml:space="preserve">&amp; Past </w:t>
+        <w:t xml:space="preserve">Spring 2016 Courses: </w:t>
+      </w:r>
+      <w:r>
+        <w:rPr>
+          <w:rFonts w:eastAsia="Times New Roman"/>
+          <w:i/>
+          <w:color w:val="000000"/>
+          <w:sz w:val="20"/>
+          <w:szCs w:val="20"/>
+        </w:rPr>
+        <w:t>Probability Theory and Combinatorics, Computer Architecture, Econometric Analysis</w:t>
+      </w:r>
+    </w:p>
+    <w:p>
+      <w:pPr>
+        <w:spacing w:line="300" w:lineRule="auto"/>
+        <w:divId w:val="1105005445"/>
+        <w:rPr>
+          <w:rFonts w:eastAsia="Times New Roman"/>
+          <w:i/>
+          <w:color w:val="000000"/>
+          <w:sz w:val="20"/>
+          <w:szCs w:val="20"/>
+        </w:rPr>
+      </w:pPr>
+      <w:r>
+        <w:rPr>
+          <w:rFonts w:eastAsia="Times New Roman"/>
+          <w:color w:val="000000"/>
+          <w:sz w:val="20"/>
+          <w:szCs w:val="20"/>
+        </w:rPr>
+        <w:t xml:space="preserve">Past </w:t>
       </w:r>
       <w:r>
         <w:rPr>
@@ -840,7 +854,6 @@
                 <w:numId w:val="4"/>
               </w:numPr>
               <w:spacing w:after="200"/>
-              <w:ind w:left="320" w:hanging="180"/>
               <w:contextualSpacing/>
               <w:rPr>
                 <w:rFonts w:eastAsia="Times New Roman"/>
@@ -938,7 +951,6 @@
                 <w:numId w:val="4"/>
               </w:numPr>
               <w:spacing w:after="200"/>
-              <w:ind w:left="320" w:hanging="180"/>
               <w:contextualSpacing/>
               <w:rPr>
                 <w:rFonts w:eastAsia="Times New Roman"/>
@@ -964,7 +976,6 @@
                 <w:numId w:val="4"/>
               </w:numPr>
               <w:spacing w:after="200"/>
-              <w:ind w:left="320" w:hanging="180"/>
               <w:contextualSpacing/>
               <w:rPr>
                 <w:rFonts w:eastAsia="Times New Roman"/>
@@ -989,8 +1000,82 @@
                 <w:ilvl w:val="0"/>
                 <w:numId w:val="4"/>
               </w:numPr>
+              <w:spacing w:after="200" w:line="276" w:lineRule="auto"/>
+              <w:contextualSpacing/>
+              <w:rPr>
+                <w:rFonts w:eastAsia="Times New Roman"/>
+                <w:color w:val="000000"/>
+                <w:sz w:val="20"/>
+                <w:szCs w:val="20"/>
+              </w:rPr>
+            </w:pPr>
+            <w:r>
+              <w:rPr>
+                <w:rFonts w:eastAsia="Times New Roman"/>
+                <w:color w:val="000000"/>
+                <w:sz w:val="20"/>
+                <w:szCs w:val="20"/>
+              </w:rPr>
+              <w:t>Experienced with teaching, tutoring, and public speaking</w:t>
+            </w:r>
+          </w:p>
+          <w:p>
+            <w:pPr>
+              <w:numPr>
+                <w:ilvl w:val="0"/>
+                <w:numId w:val="4"/>
+              </w:numPr>
+              <w:spacing w:after="200" w:line="276" w:lineRule="auto"/>
+              <w:contextualSpacing/>
+              <w:rPr>
+                <w:rFonts w:eastAsia="Times New Roman"/>
+                <w:color w:val="000000"/>
+                <w:sz w:val="20"/>
+                <w:szCs w:val="20"/>
+              </w:rPr>
+            </w:pPr>
+            <w:r>
+              <w:rPr>
+                <w:rFonts w:eastAsia="Times New Roman"/>
+                <w:color w:val="000000"/>
+                <w:sz w:val="20"/>
+                <w:szCs w:val="20"/>
+              </w:rPr>
+              <w:t>Experienced with developing educational curricula</w:t>
+            </w:r>
+          </w:p>
+          <w:p>
+            <w:pPr>
+              <w:numPr>
+                <w:ilvl w:val="0"/>
+                <w:numId w:val="4"/>
+              </w:numPr>
+              <w:spacing w:after="200" w:line="276" w:lineRule="auto"/>
+              <w:contextualSpacing/>
+              <w:rPr>
+                <w:rFonts w:eastAsia="Times New Roman"/>
+                <w:color w:val="000000"/>
+                <w:sz w:val="20"/>
+                <w:szCs w:val="20"/>
+              </w:rPr>
+            </w:pPr>
+            <w:r>
+              <w:rPr>
+                <w:rFonts w:eastAsia="Times New Roman"/>
+                <w:color w:val="000000"/>
+                <w:sz w:val="20"/>
+                <w:szCs w:val="20"/>
+              </w:rPr>
+              <w:t>Excellent project management skills</w:t>
+            </w:r>
+          </w:p>
+          <w:p>
+            <w:pPr>
+              <w:numPr>
+                <w:ilvl w:val="0"/>
+                <w:numId w:val="4"/>
+              </w:numPr>
               <w:spacing w:after="200"/>
-              <w:ind w:left="320" w:hanging="180"/>
               <w:contextualSpacing/>
               <w:rPr>
                 <w:rFonts w:eastAsia="Times New Roman"/>
@@ -1008,8 +1093,6 @@
               </w:rPr>
               <w:t>Languages spoken: English, Hebrew, Spanish</w:t>
             </w:r>
-            <w:bookmarkStart w:id="0" w:name="_GoBack"/>
-            <w:bookmarkEnd w:id="0"/>
           </w:p>
         </w:tc>
         <w:tc>
@@ -1545,27 +1628,36 @@
           <w:sz w:val="20"/>
           <w:szCs w:val="20"/>
         </w:rPr>
-        <w:t>for “Snap!</w:t>
-      </w:r>
-      <w:proofErr w:type="gramStart"/>
-      <w:r>
-        <w:rPr>
-          <w:rFonts w:eastAsia="Times New Roman"/>
-          <w:color w:val="000000"/>
-          <w:sz w:val="20"/>
-          <w:szCs w:val="20"/>
-        </w:rPr>
-        <w:t>”,</w:t>
-      </w:r>
-      <w:proofErr w:type="gramEnd"/>
-      <w:r>
-        <w:rPr>
-          <w:rFonts w:eastAsia="Times New Roman"/>
-          <w:color w:val="000000"/>
-          <w:sz w:val="20"/>
-          <w:szCs w:val="20"/>
-        </w:rPr>
-        <w:t xml:space="preserve"> a visual drag-and-drop programming language used to teach computer science.</w:t>
+        <w:t>for “Snap!”,</w:t>
+      </w:r>
+      <w:bookmarkStart w:id="0" w:name="_GoBack"/>
+      <w:bookmarkEnd w:id="0"/>
+      <w:r>
+        <w:rPr>
+          <w:rFonts w:eastAsia="Times New Roman"/>
+          <w:color w:val="000000"/>
+          <w:sz w:val="20"/>
+          <w:szCs w:val="20"/>
+        </w:rPr>
+        <w:t xml:space="preserve"> a visual drag-and-drop programming languag</w:t>
+      </w:r>
+      <w:r>
+        <w:rPr>
+          <w:rFonts w:eastAsia="Times New Roman"/>
+          <w:color w:val="000000"/>
+          <w:sz w:val="20"/>
+          <w:szCs w:val="20"/>
+        </w:rPr>
+        <w:t>e</w:t>
+      </w:r>
+      <w:r>
+        <w:rPr>
+          <w:rFonts w:eastAsia="Times New Roman"/>
+          <w:color w:val="000000"/>
+          <w:sz w:val="20"/>
+          <w:szCs w:val="20"/>
+        </w:rPr>
+        <w:t>.</w:t>
       </w:r>
     </w:p>
     <w:p>
@@ -1969,25 +2061,34 @@
           <w:sz w:val="20"/>
           <w:szCs w:val="20"/>
         </w:rPr>
-        <w:t>Helped students learn computer science</w:t>
-      </w:r>
-      <w:r>
-        <w:rPr>
-          <w:rFonts w:eastAsia="Times New Roman"/>
-          <w:color w:val="000000"/>
-          <w:sz w:val="20"/>
-          <w:szCs w:val="20"/>
-        </w:rPr>
-        <w:t xml:space="preserve"> skills &amp;</w:t>
-      </w:r>
-      <w:r>
-        <w:rPr>
-          <w:rFonts w:eastAsia="Times New Roman"/>
-          <w:color w:val="000000"/>
-          <w:sz w:val="20"/>
-          <w:szCs w:val="20"/>
-        </w:rPr>
-        <w:t xml:space="preserve"> concepts through assisting them in completing programming lab exercises</w:t>
+        <w:t>Helped students acquire</w:t>
+      </w:r>
+      <w:r>
+        <w:rPr>
+          <w:rFonts w:eastAsia="Times New Roman"/>
+          <w:color w:val="000000"/>
+          <w:sz w:val="20"/>
+          <w:szCs w:val="20"/>
+        </w:rPr>
+        <w:t xml:space="preserve"> computer science</w:t>
+      </w:r>
+      <w:r>
+        <w:rPr>
+          <w:rFonts w:eastAsia="Times New Roman"/>
+          <w:color w:val="000000"/>
+          <w:sz w:val="20"/>
+          <w:szCs w:val="20"/>
+        </w:rPr>
+        <w:t xml:space="preserve"> skills</w:t>
+      </w:r>
+      <w:r>
+        <w:rPr>
+          <w:rFonts w:eastAsia="Times New Roman"/>
+          <w:color w:val="000000"/>
+          <w:sz w:val="20"/>
+          <w:szCs w:val="20"/>
+        </w:rPr>
+        <w:t xml:space="preserve"> through assisting them in completing programming lab exercises</w:t>
       </w:r>
       <w:r>
         <w:rPr>
@@ -1997,6 +2098,35 @@
           <w:szCs w:val="20"/>
         </w:rPr>
         <w:t>.</w:t>
+      </w:r>
+    </w:p>
+    <w:p>
+      <w:pPr>
+        <w:numPr>
+          <w:ilvl w:val="0"/>
+          <w:numId w:val="6"/>
+        </w:numPr>
+        <w:spacing w:after="200" w:line="276" w:lineRule="auto"/>
+        <w:ind w:left="320" w:hanging="180"/>
+        <w:contextualSpacing/>
+        <w:divId w:val="82994262"/>
+        <w:rPr>
+          <w:rFonts w:eastAsia="Times New Roman"/>
+          <w:b/>
+          <w:bCs/>
+          <w:color w:val="000000"/>
+          <w:sz w:val="20"/>
+          <w:szCs w:val="20"/>
+        </w:rPr>
+      </w:pPr>
+      <w:r>
+        <w:rPr>
+          <w:rFonts w:eastAsia="Times New Roman"/>
+          <w:color w:val="000000"/>
+          <w:sz w:val="20"/>
+          <w:szCs w:val="20"/>
+        </w:rPr>
+        <w:t>Participated in planning and leading weekly discussion sections as a T.A. in Training.</w:t>
       </w:r>
     </w:p>
     <w:p>
@@ -2061,25 +2191,7 @@
           <w:sz w:val="20"/>
           <w:szCs w:val="20"/>
         </w:rPr>
-        <w:t xml:space="preserve"> and proofreading lab </w:t>
-      </w:r>
-      <w:r>
-        <w:rPr>
-          <w:rFonts w:eastAsia="Times New Roman"/>
-          <w:color w:val="000000"/>
-          <w:sz w:val="20"/>
-          <w:szCs w:val="20"/>
-        </w:rPr>
-        <w:t>instructions</w:t>
-      </w:r>
-      <w:r>
-        <w:rPr>
-          <w:rFonts w:eastAsia="Times New Roman"/>
-          <w:color w:val="000000"/>
-          <w:sz w:val="20"/>
-          <w:szCs w:val="20"/>
-        </w:rPr>
-        <w:t>.</w:t>
+        <w:t xml:space="preserve"> and solution guides.</w:t>
       </w:r>
     </w:p>
     <w:p>
@@ -2590,15 +2702,6 @@
           <w:sz w:val="20"/>
           <w:szCs w:val="20"/>
         </w:rPr>
-        <w:t>,</w:t>
-      </w:r>
-      <w:r>
-        <w:rPr>
-          <w:rFonts w:eastAsia="Times New Roman"/>
-          <w:color w:val="000000"/>
-          <w:sz w:val="20"/>
-          <w:szCs w:val="20"/>
-        </w:rPr>
         <w:t xml:space="preserve"> and led a briefing event for political interns.</w:t>
       </w:r>
     </w:p>
@@ -2626,25 +2729,133 @@
           <w:sz w:val="20"/>
           <w:szCs w:val="20"/>
         </w:rPr>
-        <w:t xml:space="preserve">Boosted marketing and community outreach </w:t>
-      </w:r>
-      <w:r>
-        <w:rPr>
-          <w:rFonts w:eastAsia="Times New Roman"/>
-          <w:color w:val="000000"/>
-          <w:sz w:val="20"/>
-          <w:szCs w:val="20"/>
-        </w:rPr>
-        <w:t>through research projects</w:t>
-      </w:r>
-      <w:r>
-        <w:rPr>
-          <w:rFonts w:eastAsia="Times New Roman"/>
-          <w:color w:val="000000"/>
-          <w:sz w:val="20"/>
-          <w:szCs w:val="20"/>
-        </w:rPr>
-        <w:t>, event planning,</w:t>
+        <w:t xml:space="preserve">Met with </w:t>
+      </w:r>
+      <w:r>
+        <w:rPr>
+          <w:rFonts w:eastAsia="Times New Roman"/>
+          <w:color w:val="000000"/>
+          <w:sz w:val="20"/>
+          <w:szCs w:val="20"/>
+        </w:rPr>
+        <w:t>senators,</w:t>
+      </w:r>
+      <w:r>
+        <w:rPr>
+          <w:rFonts w:eastAsia="Times New Roman"/>
+          <w:color w:val="000000"/>
+          <w:sz w:val="20"/>
+          <w:szCs w:val="20"/>
+        </w:rPr>
+        <w:t xml:space="preserve"> representatives</w:t>
+      </w:r>
+      <w:r>
+        <w:rPr>
+          <w:rFonts w:eastAsia="Times New Roman"/>
+          <w:color w:val="000000"/>
+          <w:sz w:val="20"/>
+          <w:szCs w:val="20"/>
+        </w:rPr>
+        <w:t>, and other policy-makers</w:t>
+      </w:r>
+      <w:r>
+        <w:rPr>
+          <w:rFonts w:eastAsia="Times New Roman"/>
+          <w:color w:val="000000"/>
+          <w:sz w:val="20"/>
+          <w:szCs w:val="20"/>
+        </w:rPr>
+        <w:t xml:space="preserve"> on </w:t>
+      </w:r>
+      <w:r>
+        <w:rPr>
+          <w:rFonts w:eastAsia="Times New Roman"/>
+          <w:color w:val="000000"/>
+          <w:sz w:val="20"/>
+          <w:szCs w:val="20"/>
+        </w:rPr>
+        <w:t>Cap</w:t>
+      </w:r>
+      <w:r>
+        <w:rPr>
+          <w:rFonts w:eastAsia="Times New Roman"/>
+          <w:color w:val="000000"/>
+          <w:sz w:val="20"/>
+          <w:szCs w:val="20"/>
+        </w:rPr>
+        <w:t>itol Hill.</w:t>
+      </w:r>
+    </w:p>
+    <w:p>
+      <w:pPr>
+        <w:numPr>
+          <w:ilvl w:val="0"/>
+          <w:numId w:val="16"/>
+        </w:numPr>
+        <w:spacing w:after="200" w:line="276" w:lineRule="auto"/>
+        <w:ind w:left="320" w:hanging="180"/>
+        <w:contextualSpacing/>
+        <w:divId w:val="82994262"/>
+        <w:rPr>
+          <w:rFonts w:eastAsia="Times New Roman"/>
+          <w:color w:val="000000"/>
+          <w:sz w:val="20"/>
+          <w:szCs w:val="20"/>
+        </w:rPr>
+      </w:pPr>
+      <w:r>
+        <w:rPr>
+          <w:rFonts w:eastAsia="Times New Roman"/>
+          <w:color w:val="000000"/>
+          <w:sz w:val="20"/>
+          <w:szCs w:val="20"/>
+        </w:rPr>
+        <w:t>Enlarged the regional donor base</w:t>
+      </w:r>
+      <w:r>
+        <w:rPr>
+          <w:rFonts w:eastAsia="Times New Roman"/>
+          <w:color w:val="000000"/>
+          <w:sz w:val="20"/>
+          <w:szCs w:val="20"/>
+        </w:rPr>
+        <w:t xml:space="preserve"> and </w:t>
+      </w:r>
+      <w:r>
+        <w:rPr>
+          <w:rFonts w:eastAsia="Times New Roman"/>
+          <w:color w:val="000000"/>
+          <w:sz w:val="20"/>
+          <w:szCs w:val="20"/>
+        </w:rPr>
+        <w:t xml:space="preserve">boosted </w:t>
+      </w:r>
+      <w:r>
+        <w:rPr>
+          <w:rFonts w:eastAsia="Times New Roman"/>
+          <w:color w:val="000000"/>
+          <w:sz w:val="20"/>
+          <w:szCs w:val="20"/>
+        </w:rPr>
+        <w:t xml:space="preserve">community outreach </w:t>
+      </w:r>
+      <w:r>
+        <w:rPr>
+          <w:rFonts w:eastAsia="Times New Roman"/>
+          <w:color w:val="000000"/>
+          <w:sz w:val="20"/>
+          <w:szCs w:val="20"/>
+        </w:rPr>
+        <w:t>through</w:t>
+      </w:r>
+      <w:r>
+        <w:rPr>
+          <w:rFonts w:eastAsia="Times New Roman"/>
+          <w:color w:val="000000"/>
+          <w:sz w:val="20"/>
+          <w:szCs w:val="20"/>
+        </w:rPr>
+        <w:t xml:space="preserve"> event planning,</w:t>
       </w:r>
       <w:r>
         <w:rPr>
@@ -2663,6 +2874,33 @@
           <w:szCs w:val="20"/>
         </w:rPr>
         <w:t>.</w:t>
+      </w:r>
+    </w:p>
+    <w:p>
+      <w:pPr>
+        <w:numPr>
+          <w:ilvl w:val="0"/>
+          <w:numId w:val="16"/>
+        </w:numPr>
+        <w:spacing w:after="200" w:line="276" w:lineRule="auto"/>
+        <w:ind w:left="320" w:hanging="180"/>
+        <w:contextualSpacing/>
+        <w:divId w:val="82994262"/>
+        <w:rPr>
+          <w:rFonts w:eastAsia="Times New Roman"/>
+          <w:color w:val="000000"/>
+          <w:sz w:val="20"/>
+          <w:szCs w:val="20"/>
+        </w:rPr>
+      </w:pPr>
+      <w:r>
+        <w:rPr>
+          <w:rFonts w:eastAsia="Times New Roman"/>
+          <w:color w:val="000000"/>
+          <w:sz w:val="20"/>
+          <w:szCs w:val="20"/>
+        </w:rPr>
+        <w:t>Prior experience: Bay Area Student Delegate at Policy Conference 2014 &amp; 2015, Northern California Summit 2013, Schustermann Advocacy Institute High School Summit 2011.</w:t>
       </w:r>
     </w:p>
     <w:p>
@@ -2943,6 +3181,7 @@
           <w:sz w:val="20"/>
           <w:szCs w:val="20"/>
         </w:rPr>
+        <w:lastRenderedPageBreak/>
         <w:t>GLOBAL HEALTH RESEARCH FOUNDATION (G</w:t>
       </w:r>
       <w:r>
@@ -3098,7 +3337,117 @@
           <w:sz w:val="20"/>
           <w:szCs w:val="20"/>
         </w:rPr>
-        <w:t>, Patient Outcomes and Environmental Monitoring System (POEMS) Project</w:t>
+        <w:t>, Patient Outcomes and Environmental Monitoring System (P</w:t>
+      </w:r>
+      <w:r>
+        <w:rPr>
+          <w:rFonts w:eastAsia="Times New Roman"/>
+          <w:b/>
+          <w:bCs/>
+          <w:color w:val="000000"/>
+          <w:sz w:val="20"/>
+          <w:szCs w:val="20"/>
+        </w:rPr>
+        <w:t>.</w:t>
+      </w:r>
+      <w:r>
+        <w:rPr>
+          <w:rFonts w:eastAsia="Times New Roman"/>
+          <w:b/>
+          <w:bCs/>
+          <w:color w:val="000000"/>
+          <w:sz w:val="20"/>
+          <w:szCs w:val="20"/>
+        </w:rPr>
+        <w:t>O</w:t>
+      </w:r>
+      <w:r>
+        <w:rPr>
+          <w:rFonts w:eastAsia="Times New Roman"/>
+          <w:b/>
+          <w:bCs/>
+          <w:color w:val="000000"/>
+          <w:sz w:val="20"/>
+          <w:szCs w:val="20"/>
+        </w:rPr>
+        <w:t>.</w:t>
+      </w:r>
+      <w:r>
+        <w:rPr>
+          <w:rFonts w:eastAsia="Times New Roman"/>
+          <w:b/>
+          <w:bCs/>
+          <w:color w:val="000000"/>
+          <w:sz w:val="20"/>
+          <w:szCs w:val="20"/>
+        </w:rPr>
+        <w:t>E</w:t>
+      </w:r>
+      <w:r>
+        <w:rPr>
+          <w:rFonts w:eastAsia="Times New Roman"/>
+          <w:b/>
+          <w:bCs/>
+          <w:color w:val="000000"/>
+          <w:sz w:val="20"/>
+          <w:szCs w:val="20"/>
+        </w:rPr>
+        <w:t>.</w:t>
+      </w:r>
+      <w:r>
+        <w:rPr>
+          <w:rFonts w:eastAsia="Times New Roman"/>
+          <w:b/>
+          <w:bCs/>
+          <w:color w:val="000000"/>
+          <w:sz w:val="20"/>
+          <w:szCs w:val="20"/>
+        </w:rPr>
+        <w:t>M</w:t>
+      </w:r>
+      <w:r>
+        <w:rPr>
+          <w:rFonts w:eastAsia="Times New Roman"/>
+          <w:b/>
+          <w:bCs/>
+          <w:color w:val="000000"/>
+          <w:sz w:val="20"/>
+          <w:szCs w:val="20"/>
+        </w:rPr>
+        <w:t>.</w:t>
+      </w:r>
+      <w:r>
+        <w:rPr>
+          <w:rFonts w:eastAsia="Times New Roman"/>
+          <w:b/>
+          <w:bCs/>
+          <w:color w:val="000000"/>
+          <w:sz w:val="20"/>
+          <w:szCs w:val="20"/>
+        </w:rPr>
+        <w:t>S</w:t>
+      </w:r>
+      <w:r>
+        <w:rPr>
+          <w:rFonts w:eastAsia="Times New Roman"/>
+          <w:b/>
+          <w:bCs/>
+          <w:color w:val="000000"/>
+          <w:sz w:val="20"/>
+          <w:szCs w:val="20"/>
+        </w:rPr>
+        <w:t>.</w:t>
+      </w:r>
+      <w:r>
+        <w:rPr>
+          <w:rFonts w:eastAsia="Times New Roman"/>
+          <w:b/>
+          <w:bCs/>
+          <w:color w:val="000000"/>
+          <w:sz w:val="20"/>
+          <w:szCs w:val="20"/>
+        </w:rPr>
+        <w:t>) Project</w:t>
       </w:r>
       <w:r>
         <w:rPr>
@@ -3330,6 +3679,33 @@
     </w:p>
     <w:p>
       <w:pPr>
+        <w:numPr>
+          <w:ilvl w:val="0"/>
+          <w:numId w:val="13"/>
+        </w:numPr>
+        <w:spacing w:after="200" w:line="276" w:lineRule="auto"/>
+        <w:ind w:left="320" w:hanging="180"/>
+        <w:contextualSpacing/>
+        <w:divId w:val="82994262"/>
+        <w:rPr>
+          <w:rFonts w:eastAsia="Times New Roman"/>
+          <w:color w:val="000000"/>
+          <w:sz w:val="20"/>
+          <w:szCs w:val="20"/>
+        </w:rPr>
+      </w:pPr>
+      <w:r>
+        <w:rPr>
+          <w:rFonts w:eastAsia="Times New Roman"/>
+          <w:color w:val="000000"/>
+          <w:sz w:val="20"/>
+          <w:szCs w:val="20"/>
+        </w:rPr>
+        <w:t>Received the Global Service Award 2012 for my contributions.</w:t>
+      </w:r>
+    </w:p>
+    <w:p>
+      <w:pPr>
         <w:pStyle w:val="Heading2"/>
         <w:spacing w:line="300" w:lineRule="auto"/>
         <w:divId w:val="82994262"/>
@@ -3347,7 +3723,6 @@
           <w:sz w:val="24"/>
           <w:szCs w:val="24"/>
         </w:rPr>
-        <w:lastRenderedPageBreak/>
         <w:t xml:space="preserve">LEADERSHIP </w:t>
       </w:r>
       <w:r>
@@ -3558,6 +3933,436 @@
     </w:p>
     <w:p>
       <w:pPr>
+        <w:spacing w:after="200" w:line="276" w:lineRule="auto"/>
+        <w:contextualSpacing/>
+        <w:divId w:val="82994262"/>
+        <w:rPr>
+          <w:rFonts w:eastAsia="Times New Roman"/>
+          <w:color w:val="000000"/>
+          <w:sz w:val="20"/>
+          <w:szCs w:val="20"/>
+        </w:rPr>
+      </w:pPr>
+    </w:p>
+    <w:p>
+      <w:pPr>
+        <w:spacing w:line="276" w:lineRule="auto"/>
+        <w:divId w:val="82994262"/>
+        <w:rPr>
+          <w:rFonts w:eastAsia="Times New Roman"/>
+          <w:color w:val="000000"/>
+          <w:sz w:val="20"/>
+          <w:szCs w:val="20"/>
+        </w:rPr>
+      </w:pPr>
+      <w:r>
+        <w:rPr>
+          <w:rFonts w:eastAsia="Times New Roman"/>
+          <w:b/>
+          <w:bCs/>
+          <w:color w:val="000000"/>
+          <w:sz w:val="20"/>
+          <w:szCs w:val="20"/>
+        </w:rPr>
+        <w:t xml:space="preserve">CAL ALUMNI STUDENT ASSOCIATION (CASA), </w:t>
+      </w:r>
+      <w:r>
+        <w:rPr>
+          <w:rFonts w:eastAsia="Times New Roman"/>
+          <w:b/>
+          <w:bCs/>
+          <w:i/>
+          <w:iCs/>
+          <w:color w:val="000000"/>
+          <w:sz w:val="20"/>
+          <w:szCs w:val="20"/>
+        </w:rPr>
+        <w:t>BERKELEY, CA</w:t>
+      </w:r>
+      <w:r>
+        <w:rPr>
+          <w:rFonts w:eastAsia="Times New Roman"/>
+          <w:color w:val="000000"/>
+          <w:sz w:val="20"/>
+          <w:szCs w:val="20"/>
+        </w:rPr>
+        <w:t xml:space="preserve"> </w:t>
+      </w:r>
+    </w:p>
+    <w:p>
+      <w:pPr>
+        <w:spacing w:line="276" w:lineRule="auto"/>
+        <w:divId w:val="82994262"/>
+        <w:rPr>
+          <w:rFonts w:eastAsia="Times New Roman"/>
+          <w:color w:val="000000"/>
+          <w:sz w:val="20"/>
+          <w:szCs w:val="20"/>
+        </w:rPr>
+      </w:pPr>
+      <w:r>
+        <w:rPr>
+          <w:rFonts w:eastAsia="Times New Roman"/>
+          <w:b/>
+          <w:bCs/>
+          <w:color w:val="000000"/>
+          <w:sz w:val="20"/>
+          <w:szCs w:val="20"/>
+        </w:rPr>
+        <w:t>Venue Coordinator</w:t>
+      </w:r>
+      <w:r>
+        <w:rPr>
+          <w:rFonts w:eastAsia="Times New Roman"/>
+          <w:i/>
+          <w:iCs/>
+          <w:color w:val="000000"/>
+          <w:sz w:val="20"/>
+          <w:szCs w:val="20"/>
+        </w:rPr>
+        <w:t>, September 2013 – May 2014</w:t>
+      </w:r>
+    </w:p>
+    <w:p>
+      <w:pPr>
+        <w:numPr>
+          <w:ilvl w:val="0"/>
+          <w:numId w:val="5"/>
+        </w:numPr>
+        <w:spacing w:after="200" w:line="276" w:lineRule="auto"/>
+        <w:ind w:left="320" w:hanging="180"/>
+        <w:contextualSpacing/>
+        <w:divId w:val="82994262"/>
+        <w:rPr>
+          <w:rFonts w:eastAsia="Times New Roman"/>
+          <w:color w:val="000000"/>
+          <w:sz w:val="20"/>
+          <w:szCs w:val="20"/>
+        </w:rPr>
+      </w:pPr>
+      <w:r>
+        <w:rPr>
+          <w:rFonts w:eastAsia="Times New Roman"/>
+          <w:color w:val="000000"/>
+          <w:sz w:val="20"/>
+          <w:szCs w:val="20"/>
+        </w:rPr>
+        <w:t>Booked and organized venues for large-scale networking events connecting Cal alumni to current student leaders on campus and for the Overnight Stay Program (OSP), which presents Cal to hundreds of prospective freshmen.</w:t>
+      </w:r>
+    </w:p>
+    <w:p>
+      <w:pPr>
+        <w:numPr>
+          <w:ilvl w:val="0"/>
+          <w:numId w:val="5"/>
+        </w:numPr>
+        <w:spacing w:after="200" w:line="276" w:lineRule="auto"/>
+        <w:ind w:left="320" w:hanging="180"/>
+        <w:contextualSpacing/>
+        <w:divId w:val="82994262"/>
+        <w:rPr>
+          <w:rFonts w:eastAsia="Times New Roman"/>
+          <w:color w:val="000000"/>
+          <w:sz w:val="20"/>
+          <w:szCs w:val="20"/>
+        </w:rPr>
+      </w:pPr>
+      <w:r>
+        <w:rPr>
+          <w:rFonts w:eastAsia="Times New Roman"/>
+          <w:color w:val="000000"/>
+          <w:sz w:val="20"/>
+          <w:szCs w:val="20"/>
+        </w:rPr>
+        <w:t>Participated in</w:t>
+      </w:r>
+      <w:r>
+        <w:rPr>
+          <w:rFonts w:eastAsia="Times New Roman"/>
+          <w:color w:val="000000"/>
+          <w:sz w:val="20"/>
+          <w:szCs w:val="20"/>
+        </w:rPr>
+        <w:t xml:space="preserve"> leadership and professional development workshops.</w:t>
+      </w:r>
+    </w:p>
+    <w:p>
+      <w:pPr>
+        <w:spacing w:after="200" w:line="276" w:lineRule="auto"/>
+        <w:contextualSpacing/>
+        <w:divId w:val="82994262"/>
+        <w:rPr>
+          <w:rFonts w:eastAsia="Times New Roman"/>
+          <w:color w:val="000000"/>
+          <w:sz w:val="20"/>
+          <w:szCs w:val="20"/>
+        </w:rPr>
+      </w:pPr>
+    </w:p>
+    <w:p>
+      <w:pPr>
+        <w:spacing w:line="276" w:lineRule="auto"/>
+        <w:divId w:val="82994262"/>
+        <w:rPr>
+          <w:rFonts w:eastAsia="Times New Roman"/>
+          <w:color w:val="000000"/>
+          <w:sz w:val="20"/>
+          <w:szCs w:val="20"/>
+        </w:rPr>
+      </w:pPr>
+      <w:r>
+        <w:rPr>
+          <w:rFonts w:eastAsia="Times New Roman"/>
+          <w:b/>
+          <w:bCs/>
+          <w:color w:val="000000"/>
+          <w:sz w:val="20"/>
+          <w:szCs w:val="20"/>
+        </w:rPr>
+        <w:t xml:space="preserve">PUEBLO INGLES, </w:t>
+      </w:r>
+      <w:r>
+        <w:rPr>
+          <w:rFonts w:eastAsia="Times New Roman"/>
+          <w:b/>
+          <w:bCs/>
+          <w:i/>
+          <w:iCs/>
+          <w:color w:val="000000"/>
+          <w:sz w:val="20"/>
+          <w:szCs w:val="20"/>
+        </w:rPr>
+        <w:t>CORDOBA, SPAIN</w:t>
+      </w:r>
+      <w:r>
+        <w:rPr>
+          <w:rFonts w:eastAsia="Times New Roman"/>
+          <w:color w:val="000000"/>
+          <w:sz w:val="20"/>
+          <w:szCs w:val="20"/>
+        </w:rPr>
+        <w:t xml:space="preserve"> </w:t>
+      </w:r>
+    </w:p>
+    <w:p>
+      <w:pPr>
+        <w:spacing w:line="276" w:lineRule="auto"/>
+        <w:divId w:val="82994262"/>
+        <w:rPr>
+          <w:rFonts w:eastAsia="Times New Roman"/>
+          <w:color w:val="000000"/>
+          <w:sz w:val="20"/>
+          <w:szCs w:val="20"/>
+        </w:rPr>
+      </w:pPr>
+      <w:r>
+        <w:rPr>
+          <w:rFonts w:eastAsia="Times New Roman"/>
+          <w:b/>
+          <w:bCs/>
+          <w:color w:val="000000"/>
+          <w:sz w:val="20"/>
+          <w:szCs w:val="20"/>
+        </w:rPr>
+        <w:t>English Teacher</w:t>
+      </w:r>
+      <w:r>
+        <w:rPr>
+          <w:rFonts w:eastAsia="Times New Roman"/>
+          <w:i/>
+          <w:iCs/>
+          <w:color w:val="000000"/>
+          <w:sz w:val="20"/>
+          <w:szCs w:val="20"/>
+        </w:rPr>
+        <w:t>, Summer 2012</w:t>
+      </w:r>
+      <w:r>
+        <w:rPr>
+          <w:rFonts w:eastAsia="Times New Roman"/>
+          <w:color w:val="000000"/>
+          <w:sz w:val="20"/>
+          <w:szCs w:val="20"/>
+        </w:rPr>
+        <w:t xml:space="preserve"> </w:t>
+      </w:r>
+    </w:p>
+    <w:p>
+      <w:pPr>
+        <w:numPr>
+          <w:ilvl w:val="0"/>
+          <w:numId w:val="21"/>
+        </w:numPr>
+        <w:spacing w:after="200" w:line="276" w:lineRule="auto"/>
+        <w:ind w:left="320" w:hanging="180"/>
+        <w:contextualSpacing/>
+        <w:divId w:val="82994262"/>
+        <w:rPr>
+          <w:rFonts w:eastAsia="Times New Roman"/>
+          <w:color w:val="000000"/>
+          <w:sz w:val="20"/>
+          <w:szCs w:val="20"/>
+        </w:rPr>
+      </w:pPr>
+      <w:r>
+        <w:rPr>
+          <w:rFonts w:eastAsia="Times New Roman"/>
+          <w:color w:val="000000"/>
+          <w:sz w:val="20"/>
+          <w:szCs w:val="20"/>
+        </w:rPr>
+        <w:t>Taught conversational English to Spanish teens through language-immersive programming and one-on-one lessons.</w:t>
+      </w:r>
+    </w:p>
+    <w:p>
+      <w:pPr>
+        <w:spacing w:line="276" w:lineRule="auto"/>
+        <w:divId w:val="82994262"/>
+        <w:rPr>
+          <w:rFonts w:eastAsia="Times New Roman"/>
+          <w:b/>
+          <w:bCs/>
+          <w:color w:val="000000"/>
+          <w:sz w:val="20"/>
+          <w:szCs w:val="20"/>
+        </w:rPr>
+      </w:pPr>
+    </w:p>
+    <w:p>
+      <w:pPr>
+        <w:spacing w:line="276" w:lineRule="auto"/>
+        <w:divId w:val="82994262"/>
+        <w:rPr>
+          <w:rFonts w:eastAsia="Times New Roman"/>
+          <w:color w:val="000000"/>
+          <w:sz w:val="20"/>
+          <w:szCs w:val="20"/>
+        </w:rPr>
+      </w:pPr>
+      <w:r>
+        <w:rPr>
+          <w:rFonts w:eastAsia="Times New Roman"/>
+          <w:b/>
+          <w:bCs/>
+          <w:color w:val="000000"/>
+          <w:sz w:val="20"/>
+          <w:szCs w:val="20"/>
+        </w:rPr>
+        <w:t xml:space="preserve">THE DAVID PROJECT FELLOWSHIP, </w:t>
+      </w:r>
+      <w:r>
+        <w:rPr>
+          <w:rFonts w:eastAsia="Times New Roman"/>
+          <w:b/>
+          <w:bCs/>
+          <w:i/>
+          <w:iCs/>
+          <w:color w:val="000000"/>
+          <w:sz w:val="20"/>
+          <w:szCs w:val="20"/>
+        </w:rPr>
+        <w:t>BERKELEY, CA</w:t>
+      </w:r>
+      <w:r>
+        <w:rPr>
+          <w:rFonts w:eastAsia="Times New Roman"/>
+          <w:color w:val="000000"/>
+          <w:sz w:val="20"/>
+          <w:szCs w:val="20"/>
+        </w:rPr>
+        <w:t xml:space="preserve"> </w:t>
+      </w:r>
+    </w:p>
+    <w:p>
+      <w:pPr>
+        <w:spacing w:line="276" w:lineRule="auto"/>
+        <w:divId w:val="82994262"/>
+        <w:rPr>
+          <w:rFonts w:eastAsia="Times New Roman"/>
+          <w:color w:val="000000"/>
+          <w:sz w:val="20"/>
+          <w:szCs w:val="20"/>
+        </w:rPr>
+      </w:pPr>
+      <w:r>
+        <w:rPr>
+          <w:rFonts w:eastAsia="Times New Roman"/>
+          <w:b/>
+          <w:bCs/>
+          <w:color w:val="000000"/>
+          <w:sz w:val="20"/>
+          <w:szCs w:val="20"/>
+        </w:rPr>
+        <w:t>Student Fellow</w:t>
+      </w:r>
+      <w:r>
+        <w:rPr>
+          <w:rFonts w:eastAsia="Times New Roman"/>
+          <w:i/>
+          <w:iCs/>
+          <w:color w:val="000000"/>
+          <w:sz w:val="20"/>
+          <w:szCs w:val="20"/>
+        </w:rPr>
+        <w:t>, November 2013-Present</w:t>
+      </w:r>
+    </w:p>
+    <w:p>
+      <w:pPr>
+        <w:numPr>
+          <w:ilvl w:val="0"/>
+          <w:numId w:val="7"/>
+        </w:numPr>
+        <w:spacing w:after="200" w:line="276" w:lineRule="auto"/>
+        <w:ind w:left="320" w:hanging="180"/>
+        <w:contextualSpacing/>
+        <w:divId w:val="82994262"/>
+        <w:rPr>
+          <w:rFonts w:eastAsia="Times New Roman"/>
+          <w:color w:val="000000"/>
+          <w:sz w:val="20"/>
+          <w:szCs w:val="20"/>
+        </w:rPr>
+      </w:pPr>
+      <w:r>
+        <w:rPr>
+          <w:rFonts w:eastAsia="Times New Roman"/>
+          <w:color w:val="000000"/>
+          <w:sz w:val="20"/>
+          <w:szCs w:val="20"/>
+        </w:rPr>
+        <w:t>Engaged numerous students from diverse communities on campus on a weekly basis in positive dialogue about Israel.</w:t>
+      </w:r>
+    </w:p>
+    <w:p>
+      <w:pPr>
+        <w:numPr>
+          <w:ilvl w:val="0"/>
+          <w:numId w:val="7"/>
+        </w:numPr>
+        <w:spacing w:after="200" w:line="276" w:lineRule="auto"/>
+        <w:ind w:left="320" w:hanging="180"/>
+        <w:contextualSpacing/>
+        <w:divId w:val="82994262"/>
+        <w:rPr>
+          <w:rFonts w:eastAsia="Times New Roman"/>
+          <w:color w:val="000000"/>
+          <w:sz w:val="20"/>
+          <w:szCs w:val="20"/>
+        </w:rPr>
+      </w:pPr>
+      <w:r>
+        <w:rPr>
+          <w:rFonts w:eastAsia="Times New Roman"/>
+          <w:color w:val="000000"/>
+          <w:sz w:val="20"/>
+          <w:szCs w:val="20"/>
+        </w:rPr>
+        <w:t>Attended leadership trainings with Hillel/campus faculty.</w:t>
+      </w:r>
+    </w:p>
+    <w:p>
+      <w:pPr>
         <w:pStyle w:val="Heading2"/>
         <w:pBdr>
           <w:bottom w:val="single" w:sz="4" w:space="0" w:color="000000"/>
@@ -3579,6 +4384,15 @@
           <w:szCs w:val="24"/>
         </w:rPr>
         <w:t>SCHOLARSHIPS</w:t>
+      </w:r>
+      <w:r>
+        <w:rPr>
+          <w:rFonts w:eastAsia="Times New Roman"/>
+          <w:color w:val="000000"/>
+          <w:sz w:val="24"/>
+          <w:szCs w:val="24"/>
+        </w:rPr>
+        <w:t xml:space="preserve"> &amp; AWARDS</w:t>
       </w:r>
     </w:p>
     <w:tbl>
@@ -3670,6 +4484,117 @@
                 <w:szCs w:val="20"/>
               </w:rPr>
               <w:t>Saratoga Rotary Club Scholarship 2013</w:t>
+            </w:r>
+          </w:p>
+          <w:p>
+            <w:pPr>
+              <w:numPr>
+                <w:ilvl w:val="0"/>
+                <w:numId w:val="2"/>
+              </w:numPr>
+              <w:spacing w:after="200"/>
+              <w:contextualSpacing/>
+              <w:rPr>
+                <w:rFonts w:eastAsia="Times New Roman"/>
+                <w:color w:val="000000"/>
+                <w:sz w:val="20"/>
+                <w:szCs w:val="20"/>
+              </w:rPr>
+            </w:pPr>
+            <w:r>
+              <w:rPr>
+                <w:rFonts w:eastAsia="Times New Roman"/>
+                <w:color w:val="000000"/>
+                <w:sz w:val="20"/>
+                <w:szCs w:val="20"/>
+              </w:rPr>
+              <w:t>Kiwanis Club</w:t>
+            </w:r>
+            <w:r>
+              <w:rPr>
+                <w:rFonts w:eastAsia="Times New Roman"/>
+                <w:color w:val="000000"/>
+                <w:sz w:val="20"/>
+                <w:szCs w:val="20"/>
+              </w:rPr>
+              <w:t xml:space="preserve"> of Los Gatos</w:t>
+            </w:r>
+            <w:r>
+              <w:rPr>
+                <w:rFonts w:eastAsia="Times New Roman"/>
+                <w:color w:val="000000"/>
+                <w:sz w:val="20"/>
+                <w:szCs w:val="20"/>
+              </w:rPr>
+              <w:t xml:space="preserve"> Scholarship 2013</w:t>
+            </w:r>
+          </w:p>
+          <w:p>
+            <w:pPr>
+              <w:numPr>
+                <w:ilvl w:val="0"/>
+                <w:numId w:val="2"/>
+              </w:numPr>
+              <w:spacing w:after="200"/>
+              <w:contextualSpacing/>
+              <w:rPr>
+                <w:rFonts w:eastAsia="Times New Roman"/>
+                <w:color w:val="000000"/>
+                <w:sz w:val="20"/>
+                <w:szCs w:val="20"/>
+              </w:rPr>
+            </w:pPr>
+            <w:r>
+              <w:rPr>
+                <w:rFonts w:eastAsia="Times New Roman"/>
+                <w:color w:val="000000"/>
+                <w:sz w:val="20"/>
+                <w:szCs w:val="20"/>
+              </w:rPr>
+              <w:t xml:space="preserve">Susie Nagpal Scholarship </w:t>
+            </w:r>
+            <w:r>
+              <w:rPr>
+                <w:rFonts w:eastAsia="Times New Roman"/>
+                <w:color w:val="000000"/>
+                <w:sz w:val="20"/>
+                <w:szCs w:val="20"/>
+              </w:rPr>
+              <w:t xml:space="preserve">for Promising Leaders </w:t>
+            </w:r>
+            <w:r>
+              <w:rPr>
+                <w:rFonts w:eastAsia="Times New Roman"/>
+                <w:color w:val="000000"/>
+                <w:sz w:val="20"/>
+                <w:szCs w:val="20"/>
+              </w:rPr>
+              <w:t>2013</w:t>
+            </w:r>
+          </w:p>
+          <w:p>
+            <w:pPr>
+              <w:numPr>
+                <w:ilvl w:val="0"/>
+                <w:numId w:val="2"/>
+              </w:numPr>
+              <w:spacing w:after="200"/>
+              <w:contextualSpacing/>
+              <w:rPr>
+                <w:rFonts w:eastAsia="Times New Roman"/>
+                <w:color w:val="000000"/>
+                <w:sz w:val="20"/>
+                <w:szCs w:val="20"/>
+              </w:rPr>
+            </w:pPr>
+            <w:r>
+              <w:rPr>
+                <w:rFonts w:eastAsia="Times New Roman"/>
+                <w:color w:val="000000"/>
+                <w:sz w:val="20"/>
+                <w:szCs w:val="20"/>
+              </w:rPr>
+              <w:t>Saratoga High School Community Service Award 2013</w:t>
             </w:r>
           </w:p>
         </w:tc>
@@ -3771,6 +4696,81 @@
                 <w:szCs w:val="20"/>
               </w:rPr>
               <w:t>Horace M. Albright Scholarship 2013</w:t>
+            </w:r>
+          </w:p>
+          <w:p>
+            <w:pPr>
+              <w:numPr>
+                <w:ilvl w:val="0"/>
+                <w:numId w:val="2"/>
+              </w:numPr>
+              <w:spacing w:after="200" w:line="276" w:lineRule="auto"/>
+              <w:contextualSpacing/>
+              <w:rPr>
+                <w:rFonts w:eastAsia="Times New Roman"/>
+                <w:color w:val="000000"/>
+                <w:sz w:val="20"/>
+                <w:szCs w:val="20"/>
+              </w:rPr>
+            </w:pPr>
+            <w:r>
+              <w:rPr>
+                <w:rFonts w:eastAsia="Times New Roman"/>
+                <w:color w:val="000000"/>
+                <w:sz w:val="20"/>
+                <w:szCs w:val="20"/>
+              </w:rPr>
+              <w:t>District Teacher’s Association Scholarship 2013</w:t>
+            </w:r>
+          </w:p>
+          <w:p>
+            <w:pPr>
+              <w:numPr>
+                <w:ilvl w:val="0"/>
+                <w:numId w:val="2"/>
+              </w:numPr>
+              <w:spacing w:after="200" w:line="276" w:lineRule="auto"/>
+              <w:contextualSpacing/>
+              <w:rPr>
+                <w:rFonts w:eastAsia="Times New Roman"/>
+                <w:color w:val="000000"/>
+                <w:sz w:val="20"/>
+                <w:szCs w:val="20"/>
+              </w:rPr>
+            </w:pPr>
+            <w:r>
+              <w:rPr>
+                <w:rFonts w:eastAsia="Times New Roman"/>
+                <w:color w:val="000000"/>
+                <w:sz w:val="20"/>
+                <w:szCs w:val="20"/>
+              </w:rPr>
+              <w:t>Saratoga High School Graduate with High Honors 2013</w:t>
+            </w:r>
+          </w:p>
+          <w:p>
+            <w:pPr>
+              <w:numPr>
+                <w:ilvl w:val="0"/>
+                <w:numId w:val="2"/>
+              </w:numPr>
+              <w:spacing w:after="200" w:line="276" w:lineRule="auto"/>
+              <w:contextualSpacing/>
+              <w:rPr>
+                <w:rFonts w:eastAsia="Times New Roman"/>
+                <w:color w:val="000000"/>
+                <w:sz w:val="20"/>
+                <w:szCs w:val="20"/>
+              </w:rPr>
+            </w:pPr>
+            <w:r>
+              <w:rPr>
+                <w:rFonts w:eastAsia="Times New Roman"/>
+                <w:color w:val="000000"/>
+                <w:sz w:val="20"/>
+                <w:szCs w:val="20"/>
+              </w:rPr>
+              <w:t>Shonk Memorial Scholarship 2013</w:t>
             </w:r>
           </w:p>
         </w:tc>

</xml_diff>

<commit_message>
finished adding to the new master resume, YifatAmir_Resume using old resumes
</commit_message>
<xml_diff>
--- a/JuniorYear_Resumes/YifatAmir_Resume.docx
+++ b/JuniorYear_Resumes/YifatAmir_Resume.docx
@@ -1630,8 +1630,6 @@
         </w:rPr>
         <w:t>for “Snap!”,</w:t>
       </w:r>
-      <w:bookmarkStart w:id="0" w:name="_GoBack"/>
-      <w:bookmarkEnd w:id="0"/>
       <w:r>
         <w:rPr>
           <w:rFonts w:eastAsia="Times New Roman"/>
@@ -2409,6 +2407,60 @@
     </w:p>
     <w:p>
       <w:pPr>
+        <w:numPr>
+          <w:ilvl w:val="0"/>
+          <w:numId w:val="5"/>
+        </w:numPr>
+        <w:spacing w:after="200" w:line="276" w:lineRule="auto"/>
+        <w:ind w:left="320" w:hanging="180"/>
+        <w:contextualSpacing/>
+        <w:divId w:val="82994262"/>
+        <w:rPr>
+          <w:rFonts w:eastAsia="Times New Roman"/>
+          <w:color w:val="000000"/>
+          <w:sz w:val="20"/>
+          <w:szCs w:val="20"/>
+        </w:rPr>
+      </w:pPr>
+      <w:r>
+        <w:rPr>
+          <w:rFonts w:eastAsia="Times New Roman"/>
+          <w:color w:val="000000"/>
+          <w:sz w:val="20"/>
+          <w:szCs w:val="20"/>
+        </w:rPr>
+        <w:t>Oversaw</w:t>
+      </w:r>
+      <w:r>
+        <w:rPr>
+          <w:rFonts w:eastAsia="Times New Roman"/>
+          <w:color w:val="000000"/>
+          <w:sz w:val="20"/>
+          <w:szCs w:val="20"/>
+        </w:rPr>
+        <w:t xml:space="preserve"> evaluation and assessment procedures </w:t>
+      </w:r>
+      <w:r>
+        <w:rPr>
+          <w:rFonts w:eastAsia="Times New Roman"/>
+          <w:color w:val="000000"/>
+          <w:sz w:val="20"/>
+          <w:szCs w:val="20"/>
+        </w:rPr>
+        <w:t>of campaigns and programs</w:t>
+      </w:r>
+      <w:r>
+        <w:rPr>
+          <w:rFonts w:eastAsia="Times New Roman"/>
+          <w:color w:val="000000"/>
+          <w:sz w:val="20"/>
+          <w:szCs w:val="20"/>
+        </w:rPr>
+        <w:t>.</w:t>
+      </w:r>
+    </w:p>
+    <w:p>
+      <w:pPr>
         <w:spacing w:line="276" w:lineRule="auto"/>
         <w:divId w:val="82994262"/>
         <w:rPr>
@@ -2855,8 +2907,10 @@
           <w:sz w:val="20"/>
           <w:szCs w:val="20"/>
         </w:rPr>
-        <w:t xml:space="preserve"> event planning,</w:t>
-      </w:r>
+        <w:t xml:space="preserve"> event planning</w:t>
+      </w:r>
+      <w:bookmarkStart w:id="0" w:name="_GoBack"/>
+      <w:bookmarkEnd w:id="0"/>
       <w:r>
         <w:rPr>
           <w:rFonts w:eastAsia="Times New Roman"/>
@@ -3181,7 +3235,6 @@
           <w:sz w:val="20"/>
           <w:szCs w:val="20"/>
         </w:rPr>
-        <w:lastRenderedPageBreak/>
         <w:t>GLOBAL HEALTH RESEARCH FOUNDATION (G</w:t>
       </w:r>
       <w:r>

</xml_diff>

<commit_message>
added References section to the master resume
</commit_message>
<xml_diff>
--- a/JuniorYear_Resumes/YifatAmir_Resume.docx
+++ b/JuniorYear_Resumes/YifatAmir_Resume.docx
@@ -1628,8 +1628,19 @@
           <w:sz w:val="20"/>
           <w:szCs w:val="20"/>
         </w:rPr>
-        <w:t>for “Snap!”,</w:t>
-      </w:r>
+        <w:t>for “Snap!</w:t>
+      </w:r>
+      <w:proofErr w:type="gramStart"/>
+      <w:r>
+        <w:rPr>
+          <w:rFonts w:eastAsia="Times New Roman"/>
+          <w:color w:val="000000"/>
+          <w:sz w:val="20"/>
+          <w:szCs w:val="20"/>
+        </w:rPr>
+        <w:t>”,</w:t>
+      </w:r>
+      <w:proofErr w:type="gramEnd"/>
       <w:r>
         <w:rPr>
           <w:rFonts w:eastAsia="Times New Roman"/>
@@ -2909,8 +2920,6 @@
         </w:rPr>
         <w:t xml:space="preserve"> event planning</w:t>
       </w:r>
-      <w:bookmarkStart w:id="0" w:name="_GoBack"/>
-      <w:bookmarkEnd w:id="0"/>
       <w:r>
         <w:rPr>
           <w:rFonts w:eastAsia="Times New Roman"/>
@@ -2954,7 +2963,27 @@
           <w:sz w:val="20"/>
           <w:szCs w:val="20"/>
         </w:rPr>
-        <w:t>Prior experience: Bay Area Student Delegate at Policy Conference 2014 &amp; 2015, Northern California Summit 2013, Schustermann Advocacy Institute High School Summit 2011.</w:t>
+        <w:t xml:space="preserve">Prior experience: Bay Area Student Delegate at Policy Conference 2014 &amp; 2015, Northern California Summit 2013, </w:t>
+      </w:r>
+      <w:proofErr w:type="spellStart"/>
+      <w:r>
+        <w:rPr>
+          <w:rFonts w:eastAsia="Times New Roman"/>
+          <w:color w:val="000000"/>
+          <w:sz w:val="20"/>
+          <w:szCs w:val="20"/>
+        </w:rPr>
+        <w:t>Schustermann</w:t>
+      </w:r>
+      <w:proofErr w:type="spellEnd"/>
+      <w:r>
+        <w:rPr>
+          <w:rFonts w:eastAsia="Times New Roman"/>
+          <w:color w:val="000000"/>
+          <w:sz w:val="20"/>
+          <w:szCs w:val="20"/>
+        </w:rPr>
+        <w:t xml:space="preserve"> Advocacy Institute High School Summit 2011.</w:t>
       </w:r>
     </w:p>
     <w:p>
@@ -3180,25 +3209,7 @@
           <w:sz w:val="20"/>
           <w:szCs w:val="20"/>
         </w:rPr>
-        <w:t>prov</w:t>
-      </w:r>
-      <w:r>
-        <w:rPr>
-          <w:rFonts w:eastAsia="Times New Roman"/>
-          <w:color w:val="000000"/>
-          <w:sz w:val="20"/>
-          <w:szCs w:val="20"/>
-        </w:rPr>
-        <w:t>iding practice problems, creating</w:t>
-      </w:r>
-      <w:r>
-        <w:rPr>
-          <w:rFonts w:eastAsia="Times New Roman"/>
-          <w:color w:val="000000"/>
-          <w:sz w:val="20"/>
-          <w:szCs w:val="20"/>
-        </w:rPr>
-        <w:t xml:space="preserve"> quizzes, and reinforcing material.</w:t>
+        <w:t>providing practice problems, creating quizzes, and reinforcing material.</w:t>
       </w:r>
     </w:p>
     <w:p>
@@ -4228,7 +4239,31 @@
           <w:sz w:val="20"/>
           <w:szCs w:val="20"/>
         </w:rPr>
-        <w:t>, Summer 2012</w:t>
+        <w:t xml:space="preserve">, </w:t>
+      </w:r>
+      <w:proofErr w:type="gramStart"/>
+      <w:r>
+        <w:rPr>
+          <w:rFonts w:eastAsia="Times New Roman"/>
+          <w:i/>
+          <w:iCs/>
+          <w:color w:val="000000"/>
+          <w:sz w:val="20"/>
+          <w:szCs w:val="20"/>
+        </w:rPr>
+        <w:t>Summer</w:t>
+      </w:r>
+      <w:proofErr w:type="gramEnd"/>
+      <w:r>
+        <w:rPr>
+          <w:rFonts w:eastAsia="Times New Roman"/>
+          <w:i/>
+          <w:iCs/>
+          <w:color w:val="000000"/>
+          <w:sz w:val="20"/>
+          <w:szCs w:val="20"/>
+        </w:rPr>
+        <w:t xml:space="preserve"> 2012</w:t>
       </w:r>
       <w:r>
         <w:rPr>
@@ -4841,6 +4876,237 @@
         </w:rPr>
       </w:pPr>
     </w:p>
+    <w:p>
+      <w:pPr>
+        <w:pStyle w:val="Heading2"/>
+        <w:pBdr>
+          <w:bottom w:val="single" w:sz="4" w:space="0" w:color="000000"/>
+        </w:pBdr>
+        <w:spacing w:line="300" w:lineRule="auto"/>
+        <w:rPr>
+          <w:rFonts w:eastAsia="Times New Roman"/>
+          <w:color w:val="000000"/>
+          <w:sz w:val="24"/>
+          <w:szCs w:val="24"/>
+        </w:rPr>
+      </w:pPr>
+      <w:r>
+        <w:rPr>
+          <w:rFonts w:eastAsia="Times New Roman"/>
+          <w:color w:val="000000"/>
+          <w:sz w:val="24"/>
+          <w:szCs w:val="24"/>
+        </w:rPr>
+        <w:t>REFERENCES</w:t>
+      </w:r>
+    </w:p>
+    <w:p>
+      <w:pPr>
+        <w:pStyle w:val="ListParagraph"/>
+        <w:numPr>
+          <w:ilvl w:val="0"/>
+          <w:numId w:val="26"/>
+        </w:numPr>
+        <w:tabs>
+          <w:tab w:val="left" w:pos="2665"/>
+        </w:tabs>
+        <w:rPr>
+          <w:rFonts w:eastAsia="Times New Roman"/>
+          <w:sz w:val="19"/>
+          <w:szCs w:val="19"/>
+        </w:rPr>
+      </w:pPr>
+      <w:r>
+        <w:rPr>
+          <w:rFonts w:eastAsia="Times New Roman"/>
+          <w:sz w:val="19"/>
+          <w:szCs w:val="19"/>
+        </w:rPr>
+        <w:t xml:space="preserve">Dr. </w:t>
+      </w:r>
+      <w:r>
+        <w:rPr>
+          <w:rFonts w:eastAsia="Times New Roman"/>
+          <w:sz w:val="19"/>
+          <w:szCs w:val="19"/>
+        </w:rPr>
+        <w:t>Dan Garcia</w:t>
+      </w:r>
+      <w:r>
+        <w:rPr>
+          <w:rFonts w:eastAsia="Times New Roman"/>
+          <w:sz w:val="19"/>
+          <w:szCs w:val="19"/>
+        </w:rPr>
+        <w:t>: EECS</w:t>
+      </w:r>
+      <w:r>
+        <w:rPr>
+          <w:rFonts w:eastAsia="Times New Roman"/>
+          <w:sz w:val="19"/>
+          <w:szCs w:val="19"/>
+        </w:rPr>
+        <w:t xml:space="preserve"> Professor; </w:t>
+      </w:r>
+      <w:r>
+        <w:rPr>
+          <w:rFonts w:eastAsia="Times New Roman"/>
+          <w:sz w:val="19"/>
+          <w:szCs w:val="19"/>
+        </w:rPr>
+        <w:t>Founder of Beauty and Joy of Computing</w:t>
+      </w:r>
+      <w:r>
+        <w:rPr>
+          <w:rFonts w:eastAsia="Times New Roman"/>
+          <w:sz w:val="19"/>
+          <w:szCs w:val="19"/>
+        </w:rPr>
+        <w:tab/>
+      </w:r>
+      <w:hyperlink r:id="rId5" w:history="1">
+        <w:r>
+          <w:rPr>
+            <w:rStyle w:val="Hyperlink"/>
+            <w:rFonts w:eastAsia="Times New Roman"/>
+            <w:color w:val="auto"/>
+            <w:sz w:val="19"/>
+            <w:szCs w:val="19"/>
+          </w:rPr>
+          <w:t>ddgarcia@cs.berkeley.edu</w:t>
+        </w:r>
+      </w:hyperlink>
+      <w:r>
+        <w:rPr>
+          <w:rFonts w:eastAsia="Times New Roman"/>
+          <w:sz w:val="19"/>
+          <w:szCs w:val="19"/>
+        </w:rPr>
+        <w:tab/>
+      </w:r>
+      <w:r>
+        <w:rPr>
+          <w:rFonts w:eastAsia="Times New Roman"/>
+          <w:sz w:val="19"/>
+          <w:szCs w:val="19"/>
+        </w:rPr>
+        <w:t>(510) 517-4041</w:t>
+      </w:r>
+    </w:p>
+    <w:p>
+      <w:pPr>
+        <w:pStyle w:val="ListParagraph"/>
+        <w:numPr>
+          <w:ilvl w:val="0"/>
+          <w:numId w:val="26"/>
+        </w:numPr>
+        <w:tabs>
+          <w:tab w:val="left" w:pos="2665"/>
+        </w:tabs>
+        <w:rPr>
+          <w:rFonts w:eastAsia="Times New Roman"/>
+          <w:sz w:val="19"/>
+          <w:szCs w:val="19"/>
+        </w:rPr>
+      </w:pPr>
+      <w:r>
+        <w:rPr>
+          <w:rFonts w:eastAsia="Times New Roman"/>
+          <w:sz w:val="19"/>
+          <w:szCs w:val="19"/>
+        </w:rPr>
+        <w:t>Dr. Joshua Hug: EECS Professor; C.S. 10 Lecturer</w:t>
+      </w:r>
+      <w:r>
+        <w:rPr>
+          <w:rFonts w:eastAsia="Times New Roman"/>
+          <w:sz w:val="19"/>
+          <w:szCs w:val="19"/>
+        </w:rPr>
+        <w:t xml:space="preserve"> Fall 2015</w:t>
+      </w:r>
+      <w:r>
+        <w:rPr>
+          <w:rFonts w:eastAsia="Times New Roman"/>
+          <w:sz w:val="19"/>
+          <w:szCs w:val="19"/>
+        </w:rPr>
+        <w:tab/>
+      </w:r>
+      <w:r>
+        <w:rPr>
+          <w:rFonts w:eastAsia="Times New Roman"/>
+          <w:sz w:val="19"/>
+          <w:szCs w:val="19"/>
+        </w:rPr>
+        <w:tab/>
+      </w:r>
+      <w:r>
+        <w:rPr>
+          <w:rFonts w:eastAsia="Times New Roman"/>
+          <w:sz w:val="19"/>
+          <w:szCs w:val="19"/>
+        </w:rPr>
+        <w:tab/>
+      </w:r>
+      <w:hyperlink r:id="rId6" w:history="1">
+        <w:r>
+          <w:rPr>
+            <w:rStyle w:val="Hyperlink"/>
+            <w:rFonts w:eastAsia="Times New Roman"/>
+            <w:color w:val="auto"/>
+            <w:sz w:val="19"/>
+            <w:szCs w:val="19"/>
+          </w:rPr>
+          <w:t>hug@cs.berkeley.edu</w:t>
+        </w:r>
+      </w:hyperlink>
+      <w:r>
+        <w:rPr>
+          <w:rFonts w:eastAsia="Times New Roman"/>
+          <w:sz w:val="19"/>
+          <w:szCs w:val="19"/>
+        </w:rPr>
+        <w:tab/>
+      </w:r>
+      <w:r>
+        <w:rPr>
+          <w:rFonts w:eastAsia="Times New Roman"/>
+          <w:sz w:val="19"/>
+          <w:szCs w:val="19"/>
+        </w:rPr>
+        <w:t>(510) 301-5836</w:t>
+      </w:r>
+    </w:p>
+    <w:p>
+      <w:pPr>
+        <w:pStyle w:val="ListParagraph"/>
+        <w:numPr>
+          <w:ilvl w:val="0"/>
+          <w:numId w:val="26"/>
+        </w:numPr>
+        <w:tabs>
+          <w:tab w:val="left" w:pos="2665"/>
+        </w:tabs>
+        <w:rPr>
+          <w:rFonts w:eastAsia="Times New Roman"/>
+          <w:color w:val="FF0000"/>
+          <w:sz w:val="19"/>
+          <w:szCs w:val="19"/>
+        </w:rPr>
+      </w:pPr>
+      <w:r>
+        <w:rPr>
+          <w:rFonts w:eastAsia="Times New Roman"/>
+          <w:color w:val="FF0000"/>
+          <w:sz w:val="19"/>
+          <w:szCs w:val="19"/>
+        </w:rPr>
+        <w:t>Cathy Leather (???)</w:t>
+      </w:r>
+      <w:bookmarkStart w:id="0" w:name="_GoBack"/>
+      <w:bookmarkEnd w:id="0"/>
+    </w:p>
     <w:sectPr>
       <w:pgSz w:w="12240" w:h="15840"/>
       <w:pgMar w:top="720" w:right="720" w:bottom="720" w:left="720" w:header="720" w:footer="720" w:gutter="0"/>
@@ -5390,6 +5656,95 @@
     </w:lvl>
   </w:abstractNum>
   <w:abstractNum w:abstractNumId="4" w15:restartNumberingAfterBreak="0">
+    <w:nsid w:val="43A26A8B"/>
+    <w:multiLevelType w:val="hybridMultilevel"/>
+    <w:tmpl w:val="AB8A5F20"/>
+    <w:lvl w:ilvl="0" w:tplc="0409000F">
+      <w:start w:val="1"/>
+      <w:numFmt w:val="decimal"/>
+      <w:lvlText w:val="%1."/>
+      <w:lvlJc w:val="left"/>
+      <w:pPr>
+        <w:ind w:left="720" w:hanging="360"/>
+      </w:pPr>
+      <w:rPr>
+        <w:rFonts w:hint="default"/>
+      </w:rPr>
+    </w:lvl>
+    <w:lvl w:ilvl="1" w:tplc="04090019">
+      <w:start w:val="1"/>
+      <w:numFmt w:val="lowerLetter"/>
+      <w:lvlText w:val="%2."/>
+      <w:lvlJc w:val="left"/>
+      <w:pPr>
+        <w:ind w:left="1440" w:hanging="360"/>
+      </w:pPr>
+    </w:lvl>
+    <w:lvl w:ilvl="2" w:tplc="0409001B" w:tentative="1">
+      <w:start w:val="1"/>
+      <w:numFmt w:val="lowerRoman"/>
+      <w:lvlText w:val="%3."/>
+      <w:lvlJc w:val="right"/>
+      <w:pPr>
+        <w:ind w:left="2160" w:hanging="180"/>
+      </w:pPr>
+    </w:lvl>
+    <w:lvl w:ilvl="3" w:tplc="0409000F" w:tentative="1">
+      <w:start w:val="1"/>
+      <w:numFmt w:val="decimal"/>
+      <w:lvlText w:val="%4."/>
+      <w:lvlJc w:val="left"/>
+      <w:pPr>
+        <w:ind w:left="2880" w:hanging="360"/>
+      </w:pPr>
+    </w:lvl>
+    <w:lvl w:ilvl="4" w:tplc="04090019" w:tentative="1">
+      <w:start w:val="1"/>
+      <w:numFmt w:val="lowerLetter"/>
+      <w:lvlText w:val="%5."/>
+      <w:lvlJc w:val="left"/>
+      <w:pPr>
+        <w:ind w:left="3600" w:hanging="360"/>
+      </w:pPr>
+    </w:lvl>
+    <w:lvl w:ilvl="5" w:tplc="0409001B" w:tentative="1">
+      <w:start w:val="1"/>
+      <w:numFmt w:val="lowerRoman"/>
+      <w:lvlText w:val="%6."/>
+      <w:lvlJc w:val="right"/>
+      <w:pPr>
+        <w:ind w:left="4320" w:hanging="180"/>
+      </w:pPr>
+    </w:lvl>
+    <w:lvl w:ilvl="6" w:tplc="0409000F" w:tentative="1">
+      <w:start w:val="1"/>
+      <w:numFmt w:val="decimal"/>
+      <w:lvlText w:val="%7."/>
+      <w:lvlJc w:val="left"/>
+      <w:pPr>
+        <w:ind w:left="5040" w:hanging="360"/>
+      </w:pPr>
+    </w:lvl>
+    <w:lvl w:ilvl="7" w:tplc="04090019" w:tentative="1">
+      <w:start w:val="1"/>
+      <w:numFmt w:val="lowerLetter"/>
+      <w:lvlText w:val="%8."/>
+      <w:lvlJc w:val="left"/>
+      <w:pPr>
+        <w:ind w:left="5760" w:hanging="360"/>
+      </w:pPr>
+    </w:lvl>
+    <w:lvl w:ilvl="8" w:tplc="0409001B" w:tentative="1">
+      <w:start w:val="1"/>
+      <w:numFmt w:val="lowerRoman"/>
+      <w:lvlText w:val="%9."/>
+      <w:lvlJc w:val="right"/>
+      <w:pPr>
+        <w:ind w:left="6480" w:hanging="180"/>
+      </w:pPr>
+    </w:lvl>
+  </w:abstractNum>
+  <w:abstractNum w:abstractNumId="5" w15:restartNumberingAfterBreak="0">
     <w:nsid w:val="443578BE"/>
     <w:multiLevelType w:val="multilevel"/>
     <w:tmpl w:val="CFACA22C"/>
@@ -5538,7 +5893,7 @@
       </w:rPr>
     </w:lvl>
   </w:abstractNum>
-  <w:abstractNum w:abstractNumId="5" w15:restartNumberingAfterBreak="0">
+  <w:abstractNum w:abstractNumId="6" w15:restartNumberingAfterBreak="0">
     <w:nsid w:val="4446673A"/>
     <w:multiLevelType w:val="multilevel"/>
     <w:tmpl w:val="F8129046"/>
@@ -5687,7 +6042,7 @@
       </w:rPr>
     </w:lvl>
   </w:abstractNum>
-  <w:abstractNum w:abstractNumId="6" w15:restartNumberingAfterBreak="0">
+  <w:abstractNum w:abstractNumId="7" w15:restartNumberingAfterBreak="0">
     <w:nsid w:val="49A03932"/>
     <w:multiLevelType w:val="multilevel"/>
     <w:tmpl w:val="FA5C610E"/>
@@ -5836,7 +6191,7 @@
       </w:rPr>
     </w:lvl>
   </w:abstractNum>
-  <w:abstractNum w:abstractNumId="7" w15:restartNumberingAfterBreak="0">
+  <w:abstractNum w:abstractNumId="8" w15:restartNumberingAfterBreak="0">
     <w:nsid w:val="4FC75BC5"/>
     <w:multiLevelType w:val="multilevel"/>
     <w:tmpl w:val="BA76B99E"/>
@@ -5985,7 +6340,7 @@
       </w:rPr>
     </w:lvl>
   </w:abstractNum>
-  <w:abstractNum w:abstractNumId="8" w15:restartNumberingAfterBreak="0">
+  <w:abstractNum w:abstractNumId="9" w15:restartNumberingAfterBreak="0">
     <w:nsid w:val="57134E67"/>
     <w:multiLevelType w:val="multilevel"/>
     <w:tmpl w:val="2AB6E5D6"/>
@@ -6134,7 +6489,7 @@
       </w:rPr>
     </w:lvl>
   </w:abstractNum>
-  <w:abstractNum w:abstractNumId="9" w15:restartNumberingAfterBreak="0">
+  <w:abstractNum w:abstractNumId="10" w15:restartNumberingAfterBreak="0">
     <w:nsid w:val="5E750791"/>
     <w:multiLevelType w:val="multilevel"/>
     <w:tmpl w:val="C87A7EF6"/>
@@ -6283,7 +6638,7 @@
       </w:rPr>
     </w:lvl>
   </w:abstractNum>
-  <w:abstractNum w:abstractNumId="10" w15:restartNumberingAfterBreak="0">
+  <w:abstractNum w:abstractNumId="11" w15:restartNumberingAfterBreak="0">
     <w:nsid w:val="6DE533AC"/>
     <w:multiLevelType w:val="multilevel"/>
     <w:tmpl w:val="31C47FA2"/>
@@ -6432,7 +6787,7 @@
       </w:rPr>
     </w:lvl>
   </w:abstractNum>
-  <w:abstractNum w:abstractNumId="11" w15:restartNumberingAfterBreak="0">
+  <w:abstractNum w:abstractNumId="12" w15:restartNumberingAfterBreak="0">
     <w:nsid w:val="6F740027"/>
     <w:multiLevelType w:val="multilevel"/>
     <w:tmpl w:val="00B22FA0"/>
@@ -6581,7 +6936,7 @@
       </w:rPr>
     </w:lvl>
   </w:abstractNum>
-  <w:abstractNum w:abstractNumId="12" w15:restartNumberingAfterBreak="0">
+  <w:abstractNum w:abstractNumId="13" w15:restartNumberingAfterBreak="0">
     <w:nsid w:val="74275857"/>
     <w:multiLevelType w:val="multilevel"/>
     <w:tmpl w:val="6F9872CC"/>
@@ -6731,40 +7086,40 @@
     </w:lvl>
   </w:abstractNum>
   <w:num w:numId="1">
+    <w:abstractNumId w:val="7"/>
+  </w:num>
+  <w:num w:numId="2">
+    <w:abstractNumId w:val="7"/>
+  </w:num>
+  <w:num w:numId="3">
+    <w:abstractNumId w:val="13"/>
+  </w:num>
+  <w:num w:numId="4">
+    <w:abstractNumId w:val="13"/>
+  </w:num>
+  <w:num w:numId="5">
+    <w:abstractNumId w:val="12"/>
+  </w:num>
+  <w:num w:numId="6">
+    <w:abstractNumId w:val="12"/>
+  </w:num>
+  <w:num w:numId="7">
+    <w:abstractNumId w:val="8"/>
+  </w:num>
+  <w:num w:numId="8">
+    <w:abstractNumId w:val="8"/>
+  </w:num>
+  <w:num w:numId="9">
     <w:abstractNumId w:val="6"/>
   </w:num>
-  <w:num w:numId="2">
+  <w:num w:numId="10">
     <w:abstractNumId w:val="6"/>
   </w:num>
-  <w:num w:numId="3">
-    <w:abstractNumId w:val="12"/>
-  </w:num>
-  <w:num w:numId="4">
-    <w:abstractNumId w:val="12"/>
-  </w:num>
-  <w:num w:numId="5">
-    <w:abstractNumId w:val="11"/>
-  </w:num>
-  <w:num w:numId="6">
-    <w:abstractNumId w:val="11"/>
-  </w:num>
-  <w:num w:numId="7">
-    <w:abstractNumId w:val="7"/>
-  </w:num>
-  <w:num w:numId="8">
-    <w:abstractNumId w:val="7"/>
-  </w:num>
-  <w:num w:numId="9">
-    <w:abstractNumId w:val="5"/>
-  </w:num>
-  <w:num w:numId="10">
-    <w:abstractNumId w:val="5"/>
-  </w:num>
   <w:num w:numId="11">
-    <w:abstractNumId w:val="8"/>
+    <w:abstractNumId w:val="9"/>
   </w:num>
   <w:num w:numId="12">
-    <w:abstractNumId w:val="8"/>
+    <w:abstractNumId w:val="9"/>
   </w:num>
   <w:num w:numId="13">
     <w:abstractNumId w:val="1"/>
@@ -6773,10 +7128,10 @@
     <w:abstractNumId w:val="1"/>
   </w:num>
   <w:num w:numId="15">
-    <w:abstractNumId w:val="4"/>
+    <w:abstractNumId w:val="5"/>
   </w:num>
   <w:num w:numId="16">
-    <w:abstractNumId w:val="4"/>
+    <w:abstractNumId w:val="5"/>
   </w:num>
   <w:num w:numId="17">
     <w:abstractNumId w:val="2"/>
@@ -6791,19 +7146,22 @@
     <w:abstractNumId w:val="0"/>
   </w:num>
   <w:num w:numId="21">
-    <w:abstractNumId w:val="9"/>
+    <w:abstractNumId w:val="10"/>
   </w:num>
   <w:num w:numId="22">
-    <w:abstractNumId w:val="9"/>
+    <w:abstractNumId w:val="10"/>
   </w:num>
   <w:num w:numId="23">
-    <w:abstractNumId w:val="10"/>
+    <w:abstractNumId w:val="11"/>
   </w:num>
   <w:num w:numId="24">
     <w:abstractNumId w:val="3"/>
   </w:num>
   <w:num w:numId="25">
-    <w:abstractNumId w:val="6"/>
+    <w:abstractNumId w:val="7"/>
+  </w:num>
+  <w:num w:numId="26">
+    <w:abstractNumId w:val="4"/>
   </w:num>
 </w:numbering>
 </file>
@@ -8033,6 +8391,17 @@
       <w:contextualSpacing/>
     </w:pPr>
   </w:style>
+  <w:style w:type="character" w:styleId="Hyperlink">
+    <w:name w:val="Hyperlink"/>
+    <w:basedOn w:val="DefaultParagraphFont"/>
+    <w:uiPriority w:val="99"/>
+    <w:unhideWhenUsed/>
+    <w:rsid w:val="00D9760F"/>
+    <w:rPr>
+      <w:color w:val="0000FF" w:themeColor="hyperlink"/>
+      <w:u w:val="single"/>
+    </w:rPr>
+  </w:style>
 </w:styles>
 </file>
 

</xml_diff>

<commit_message>
added linux unix to skills
</commit_message>
<xml_diff>
--- a/JuniorYear_Resumes/YifatAmir_Resume.docx
+++ b/JuniorYear_Resumes/YifatAmir_Resume.docx
@@ -864,6 +864,8 @@
         </w:rPr>
         <w:t>SKILLS &amp; QUALIFICATIONS</w:t>
       </w:r>
+      <w:bookmarkStart w:id="0" w:name="_GoBack"/>
+      <w:bookmarkEnd w:id="0"/>
     </w:p>
     <w:tbl>
       <w:tblPr>
@@ -912,8 +914,6 @@
               </w:rPr>
               <w:t>Programming tools: Java, Python, JavaScript, Scheme, SQL</w:t>
             </w:r>
-            <w:bookmarkStart w:id="0" w:name="_GoBack"/>
-            <w:bookmarkEnd w:id="0"/>
           </w:p>
           <w:p>
             <w:pPr>
@@ -1047,6 +1047,31 @@
                 <w:szCs w:val="20"/>
               </w:rPr>
               <w:t>Quick learner, independent, punctual</w:t>
+            </w:r>
+          </w:p>
+          <w:p>
+            <w:pPr>
+              <w:numPr>
+                <w:ilvl w:val="0"/>
+                <w:numId w:val="4"/>
+              </w:numPr>
+              <w:spacing w:after="200" w:line="276" w:lineRule="auto"/>
+              <w:contextualSpacing/>
+              <w:rPr>
+                <w:rFonts w:eastAsia="Times New Roman"/>
+                <w:color w:val="000000"/>
+                <w:sz w:val="20"/>
+                <w:szCs w:val="20"/>
+              </w:rPr>
+            </w:pPr>
+            <w:r>
+              <w:rPr>
+                <w:rFonts w:eastAsia="Times New Roman"/>
+                <w:color w:val="000000"/>
+                <w:sz w:val="20"/>
+                <w:szCs w:val="20"/>
+              </w:rPr>
+              <w:t>Experienced with OOP and UNIX/Linux environments</w:t>
             </w:r>
           </w:p>
           <w:p>
@@ -2582,6 +2607,7 @@
           <w:sz w:val="20"/>
           <w:szCs w:val="20"/>
         </w:rPr>
+        <w:lastRenderedPageBreak/>
         <w:t>Designed, led, and analyzed waste diversion audits in the residence halls in order to create customized educational curricula.</w:t>
       </w:r>
     </w:p>
@@ -2609,7 +2635,6 @@
           <w:sz w:val="20"/>
           <w:szCs w:val="20"/>
         </w:rPr>
-        <w:lastRenderedPageBreak/>
         <w:t>Oversaw evaluation and assessment procedures of campaigns and programs.</w:t>
       </w:r>
     </w:p>
@@ -4889,6 +4914,7 @@
           <w:sz w:val="19"/>
           <w:szCs w:val="19"/>
         </w:rPr>
+        <w:lastRenderedPageBreak/>
         <w:t>Cathy Leather (???)</w:t>
       </w:r>
     </w:p>

</xml_diff>